<commit_message>
Zakladne udaje o systeme
</commit_message>
<xml_diff>
--- a/Dokumentácia_SWII.docx
+++ b/Dokumentácia_SWII.docx
@@ -3,19 +3,162 @@
 <w:document xmlns:wpc="http://schemas.microsoft.com/office/word/2010/wordprocessingCanvas" xmlns:cx="http://schemas.microsoft.com/office/drawing/2014/chartex" xmlns:cx1="http://schemas.microsoft.com/office/drawing/2015/9/8/chartex" xmlns:cx2="http://schemas.microsoft.com/office/drawing/2015/10/21/chartex" xmlns:cx3="http://schemas.microsoft.com/office/drawing/2016/5/9/chartex" xmlns:cx4="http://schemas.microsoft.com/office/drawing/2016/5/10/chartex" xmlns:cx5="http://schemas.microsoft.com/office/drawing/2016/5/11/chartex" xmlns:mc="http://schemas.openxmlformats.org/markup-compatibility/2006" xmlns:o="urn:schemas-microsoft-com:office:office" xmlns:r="http://schemas.openxmlformats.org/officeDocument/2006/relationships" xmlns:m="http://schemas.openxmlformats.org/officeDocument/2006/math" xmlns:v="urn:schemas-microsoft-com:vml" xmlns:wp14="http://schemas.microsoft.com/office/word/2010/wordprocessingDrawing" xmlns:wp="http://schemas.openxmlformats.org/drawingml/2006/wordprocessingDrawing" xmlns:w10="urn:schemas-microsoft-com:office:word" xmlns:w="http://schemas.openxmlformats.org/wordprocessingml/2006/main" xmlns:w14="http://schemas.microsoft.com/office/word/2010/wordml" xmlns:w15="http://schemas.microsoft.com/office/word/2012/wordml" xmlns:w16se="http://schemas.microsoft.com/office/word/2015/wordml/symex" xmlns:wpg="http://schemas.microsoft.com/office/word/2010/wordprocessingGroup" xmlns:wpi="http://schemas.microsoft.com/office/word/2010/wordprocessingInk" xmlns:wne="http://schemas.microsoft.com/office/word/2006/wordml" xmlns:wps="http://schemas.microsoft.com/office/word/2010/wordprocessingShape" mc:Ignorable="w14 w15 w16se wp14">
   <w:body>
     <w:p>
-      <w:r>
-        <w:t>Dokumentácia:</w:t>
-      </w:r>
-    </w:p>
-    <w:p/>
-    <w:p>
-      <w:r>
-        <w:t>Zmeny v projekte:</w:t>
-      </w:r>
-    </w:p>
-    <w:p/>
-    <w:p>
-      <w:r>
+      <w:pPr>
+        <w:pStyle w:val="Nadpis1"/>
+        <w:rPr>
+          <w:lang w:val="cs-CZ"/>
+        </w:rPr>
+      </w:pPr>
+      <w:r>
+        <w:rPr>
+          <w:lang w:val="cs-CZ"/>
+        </w:rPr>
+        <w:t>Dokumenta</w:t>
+      </w:r>
+      <w:r>
+        <w:rPr>
+          <w:lang w:val="cs-CZ"/>
+        </w:rPr>
+        <w:t>c</w:t>
+      </w:r>
+      <w:r>
+        <w:rPr>
+          <w:lang w:val="cs-CZ"/>
+        </w:rPr>
+        <w:t>e</w:t>
+      </w:r>
+      <w:r>
+        <w:rPr>
+          <w:lang w:val="cs-CZ"/>
+        </w:rPr>
+        <w:t>:</w:t>
+      </w:r>
+    </w:p>
+    <w:p>
+      <w:pPr>
+        <w:rPr>
+          <w:lang w:val="cs-CZ"/>
+        </w:rPr>
+      </w:pPr>
+    </w:p>
+    <w:p>
+      <w:pPr>
+        <w:pStyle w:val="Nadpis2"/>
+        <w:rPr>
+          <w:lang w:val="cs-CZ"/>
+        </w:rPr>
+      </w:pPr>
+      <w:r>
+        <w:rPr>
+          <w:lang w:val="cs-CZ"/>
+        </w:rPr>
+        <w:t>Změ</w:t>
+      </w:r>
+      <w:r>
+        <w:rPr>
+          <w:lang w:val="cs-CZ"/>
+        </w:rPr>
+        <w:t>ny v projekt</w:t>
+      </w:r>
+      <w:r>
+        <w:rPr>
+          <w:lang w:val="cs-CZ"/>
+        </w:rPr>
+        <w:t>u</w:t>
+      </w:r>
+      <w:r>
+        <w:rPr>
+          <w:lang w:val="cs-CZ"/>
+        </w:rPr>
+        <w:t>:</w:t>
+      </w:r>
+    </w:p>
+    <w:p>
+      <w:pPr>
+        <w:spacing w:after="0"/>
+        <w:rPr>
+          <w:lang w:val="cs-CZ"/>
+        </w:rPr>
+      </w:pPr>
+      <w:r>
+        <w:rPr>
+          <w:lang w:val="cs-CZ"/>
+        </w:rPr>
+        <w:t>Vynech</w:t>
+      </w:r>
+      <w:r>
+        <w:rPr>
+          <w:lang w:val="cs-CZ"/>
+        </w:rPr>
+        <w:t>ání</w:t>
+      </w:r>
+      <w:r>
+        <w:rPr>
+          <w:lang w:val="cs-CZ"/>
+        </w:rPr>
+        <w:t xml:space="preserve"> rolí:</w:t>
+      </w:r>
+    </w:p>
+    <w:p>
+      <w:pPr>
+        <w:pStyle w:val="Odsekzoznamu"/>
+        <w:numPr>
+          <w:ilvl w:val="0"/>
+          <w:numId w:val="2"/>
+        </w:numPr>
+        <w:rPr>
+          <w:lang w:val="cs-CZ"/>
+        </w:rPr>
+      </w:pPr>
+      <w:r>
+        <w:rPr>
+          <w:lang w:val="cs-CZ"/>
+        </w:rPr>
+        <w:t>Účetní</w:t>
+      </w:r>
+    </w:p>
+    <w:p>
+      <w:pPr>
+        <w:pStyle w:val="Odsekzoznamu"/>
+        <w:numPr>
+          <w:ilvl w:val="0"/>
+          <w:numId w:val="2"/>
+        </w:numPr>
+        <w:rPr>
+          <w:lang w:val="cs-CZ"/>
+        </w:rPr>
+      </w:pPr>
+      <w:r>
+        <w:rPr>
+          <w:lang w:val="cs-CZ"/>
+        </w:rPr>
+        <w:t>Revizní zaměstnanec</w:t>
+      </w:r>
+    </w:p>
+    <w:p>
+      <w:pPr>
+        <w:rPr>
+          <w:lang w:val="cs-CZ"/>
+        </w:rPr>
+      </w:pPr>
+      <w:r>
+        <w:rPr>
+          <w:lang w:val="cs-CZ"/>
+        </w:rPr>
+        <w:t>Zůstávají role: Klient, Klientský poradce, Vedoucí pobočky</w:t>
+      </w:r>
+    </w:p>
+    <w:p>
+      <w:pPr>
+        <w:pStyle w:val="Nadpis2"/>
+        <w:rPr>
+          <w:lang w:val="cs-CZ"/>
+        </w:rPr>
+      </w:pPr>
+      <w:r>
+        <w:rPr>
+          <w:lang w:val="cs-CZ"/>
+        </w:rPr>
         <w:t>Odhady činností:</w:t>
       </w:r>
     </w:p>
@@ -26,9 +169,21 @@
           <w:ilvl w:val="0"/>
           <w:numId w:val="1"/>
         </w:numPr>
-      </w:pPr>
-      <w:r>
-        <w:t xml:space="preserve">Fáza: </w:t>
+        <w:rPr>
+          <w:lang w:val="cs-CZ"/>
+        </w:rPr>
+      </w:pPr>
+      <w:r>
+        <w:rPr>
+          <w:lang w:val="cs-CZ"/>
+        </w:rPr>
+        <w:t>Fáze</w:t>
+      </w:r>
+      <w:r>
+        <w:rPr>
+          <w:lang w:val="cs-CZ"/>
+        </w:rPr>
+        <w:t xml:space="preserve">: </w:t>
       </w:r>
     </w:p>
     <w:p>
@@ -38,13 +193,69 @@
           <w:ilvl w:val="1"/>
           <w:numId w:val="1"/>
         </w:numPr>
-      </w:pPr>
-      <w:r>
-        <w:t>Vedúci + grafik: odhad = 5 h</w:t>
-      </w:r>
-      <w:r>
-        <w:tab/>
-        <w:t>reálne = 4 h</w:t>
+        <w:rPr>
+          <w:lang w:val="cs-CZ"/>
+        </w:rPr>
+      </w:pPr>
+      <w:r>
+        <w:rPr>
+          <w:lang w:val="cs-CZ"/>
+        </w:rPr>
+        <w:t>Vedou</w:t>
+      </w:r>
+      <w:r>
+        <w:rPr>
+          <w:lang w:val="cs-CZ"/>
+        </w:rPr>
+        <w:t>c</w:t>
+      </w:r>
+      <w:r>
+        <w:rPr>
+          <w:lang w:val="cs-CZ"/>
+        </w:rPr>
+        <w:t xml:space="preserve">í + grafik: </w:t>
+      </w:r>
+      <w:r>
+        <w:rPr>
+          <w:lang w:val="cs-CZ"/>
+        </w:rPr>
+        <w:tab/>
+      </w:r>
+      <w:r>
+        <w:rPr>
+          <w:lang w:val="cs-CZ"/>
+        </w:rPr>
+        <w:t>odhad = 5 h</w:t>
+      </w:r>
+      <w:r>
+        <w:rPr>
+          <w:lang w:val="cs-CZ"/>
+        </w:rPr>
+        <w:tab/>
+      </w:r>
+      <w:r>
+        <w:rPr>
+          <w:lang w:val="cs-CZ"/>
+        </w:rPr>
+        <w:tab/>
+      </w:r>
+      <w:r>
+        <w:rPr>
+          <w:lang w:val="cs-CZ"/>
+        </w:rPr>
+        <w:tab/>
+      </w:r>
+      <w:r>
+        <w:rPr>
+          <w:lang w:val="cs-CZ"/>
+        </w:rPr>
+        <w:t>reálně</w:t>
+      </w:r>
+      <w:r>
+        <w:rPr>
+          <w:lang w:val="cs-CZ"/>
+        </w:rPr>
+        <w:t xml:space="preserve"> = 4 h</w:t>
       </w:r>
     </w:p>
     <w:p>
@@ -54,13 +265,63 @@
           <w:ilvl w:val="1"/>
           <w:numId w:val="1"/>
         </w:numPr>
-      </w:pPr>
-      <w:r>
-        <w:t>Programátor: odhad = 12 h</w:t>
-      </w:r>
-      <w:r>
-        <w:tab/>
-        <w:t>reálne = 10 h</w:t>
+        <w:rPr>
+          <w:lang w:val="cs-CZ"/>
+        </w:rPr>
+      </w:pPr>
+      <w:r>
+        <w:rPr>
+          <w:lang w:val="cs-CZ"/>
+        </w:rPr>
+        <w:t xml:space="preserve">Programátor: </w:t>
+      </w:r>
+      <w:r>
+        <w:rPr>
+          <w:lang w:val="cs-CZ"/>
+        </w:rPr>
+        <w:tab/>
+      </w:r>
+      <w:r>
+        <w:rPr>
+          <w:lang w:val="cs-CZ"/>
+        </w:rPr>
+        <w:tab/>
+      </w:r>
+      <w:r>
+        <w:rPr>
+          <w:lang w:val="cs-CZ"/>
+        </w:rPr>
+        <w:t>odhad = 12 h</w:t>
+      </w:r>
+      <w:r>
+        <w:rPr>
+          <w:lang w:val="cs-CZ"/>
+        </w:rPr>
+        <w:tab/>
+      </w:r>
+      <w:r>
+        <w:rPr>
+          <w:lang w:val="cs-CZ"/>
+        </w:rPr>
+        <w:tab/>
+      </w:r>
+      <w:r>
+        <w:rPr>
+          <w:lang w:val="cs-CZ"/>
+        </w:rPr>
+        <w:tab/>
+      </w:r>
+      <w:r>
+        <w:rPr>
+          <w:lang w:val="cs-CZ"/>
+        </w:rPr>
+        <w:t>reálně</w:t>
+      </w:r>
+      <w:r>
+        <w:rPr>
+          <w:lang w:val="cs-CZ"/>
+        </w:rPr>
+        <w:t xml:space="preserve"> = 10 h</w:t>
       </w:r>
     </w:p>
     <w:p>
@@ -70,18 +331,75 @@
           <w:ilvl w:val="1"/>
           <w:numId w:val="1"/>
         </w:numPr>
-      </w:pPr>
-      <w:proofErr w:type="spellStart"/>
-      <w:r>
-        <w:t>Databázista</w:t>
-      </w:r>
-      <w:proofErr w:type="spellEnd"/>
-      <w:r>
-        <w:t>: odhad = 2 h</w:t>
-      </w:r>
-      <w:r>
-        <w:tab/>
-        <w:t>reálne = 2h</w:t>
+        <w:rPr>
+          <w:lang w:val="cs-CZ"/>
+        </w:rPr>
+      </w:pPr>
+      <w:r>
+        <w:rPr>
+          <w:lang w:val="cs-CZ"/>
+        </w:rPr>
+        <w:t>Správce databáze</w:t>
+      </w:r>
+      <w:r>
+        <w:rPr>
+          <w:lang w:val="cs-CZ"/>
+        </w:rPr>
+        <w:t xml:space="preserve">: </w:t>
+      </w:r>
+      <w:r>
+        <w:rPr>
+          <w:lang w:val="cs-CZ"/>
+        </w:rPr>
+        <w:tab/>
+      </w:r>
+      <w:r>
+        <w:rPr>
+          <w:lang w:val="cs-CZ"/>
+        </w:rPr>
+        <w:t>odhad = 2 h</w:t>
+      </w:r>
+      <w:r>
+        <w:rPr>
+          <w:lang w:val="cs-CZ"/>
+        </w:rPr>
+        <w:tab/>
+      </w:r>
+      <w:r>
+        <w:rPr>
+          <w:lang w:val="cs-CZ"/>
+        </w:rPr>
+        <w:tab/>
+      </w:r>
+      <w:r>
+        <w:rPr>
+          <w:lang w:val="cs-CZ"/>
+        </w:rPr>
+        <w:tab/>
+      </w:r>
+      <w:r>
+        <w:rPr>
+          <w:lang w:val="cs-CZ"/>
+        </w:rPr>
+        <w:t>reálně</w:t>
+      </w:r>
+      <w:r>
+        <w:rPr>
+          <w:lang w:val="cs-CZ"/>
+        </w:rPr>
+        <w:t xml:space="preserve"> = 2</w:t>
+      </w:r>
+      <w:r>
+        <w:rPr>
+          <w:lang w:val="cs-CZ"/>
+        </w:rPr>
+        <w:t xml:space="preserve"> </w:t>
+      </w:r>
+      <w:r>
+        <w:rPr>
+          <w:lang w:val="cs-CZ"/>
+        </w:rPr>
+        <w:t>h</w:t>
       </w:r>
     </w:p>
     <w:p>
@@ -91,13 +409,125 @@
           <w:ilvl w:val="1"/>
           <w:numId w:val="1"/>
         </w:numPr>
-      </w:pPr>
-      <w:r>
-        <w:t>Dokumentarista: odhad = 2 h</w:t>
-      </w:r>
-      <w:r>
-        <w:tab/>
-        <w:t>reálne = 2 h</w:t>
+        <w:rPr>
+          <w:lang w:val="cs-CZ"/>
+        </w:rPr>
+      </w:pPr>
+      <w:r>
+        <w:rPr>
+          <w:lang w:val="cs-CZ"/>
+        </w:rPr>
+        <w:t>Do</w:t>
+      </w:r>
+      <w:r>
+        <w:rPr>
+          <w:lang w:val="cs-CZ"/>
+        </w:rPr>
+        <w:t xml:space="preserve">kumentarista: </w:t>
+      </w:r>
+      <w:r>
+        <w:rPr>
+          <w:lang w:val="cs-CZ"/>
+        </w:rPr>
+        <w:tab/>
+      </w:r>
+      <w:r>
+        <w:rPr>
+          <w:lang w:val="cs-CZ"/>
+        </w:rPr>
+        <w:t>odhad = 2 h</w:t>
+      </w:r>
+      <w:r>
+        <w:rPr>
+          <w:lang w:val="cs-CZ"/>
+        </w:rPr>
+        <w:tab/>
+      </w:r>
+      <w:r>
+        <w:rPr>
+          <w:lang w:val="cs-CZ"/>
+        </w:rPr>
+        <w:tab/>
+      </w:r>
+      <w:r>
+        <w:rPr>
+          <w:lang w:val="cs-CZ"/>
+        </w:rPr>
+        <w:tab/>
+      </w:r>
+      <w:r>
+        <w:rPr>
+          <w:lang w:val="cs-CZ"/>
+        </w:rPr>
+        <w:t>reálně</w:t>
+      </w:r>
+      <w:r>
+        <w:rPr>
+          <w:lang w:val="cs-CZ"/>
+        </w:rPr>
+        <w:t xml:space="preserve"> = 2 h</w:t>
+      </w:r>
+    </w:p>
+    <w:p>
+      <w:pPr>
+        <w:ind w:left="360"/>
+        <w:rPr>
+          <w:lang w:val="cs-CZ"/>
+        </w:rPr>
+      </w:pPr>
+      <w:r>
+        <w:rPr>
+          <w:lang w:val="cs-CZ"/>
+        </w:rPr>
+        <w:t>Dohromady:</w:t>
+      </w:r>
+      <w:r>
+        <w:rPr>
+          <w:lang w:val="cs-CZ"/>
+        </w:rPr>
+        <w:tab/>
+      </w:r>
+      <w:r>
+        <w:rPr>
+          <w:lang w:val="cs-CZ"/>
+        </w:rPr>
+        <w:tab/>
+      </w:r>
+      <w:r>
+        <w:rPr>
+          <w:lang w:val="cs-CZ"/>
+        </w:rPr>
+        <w:tab/>
+      </w:r>
+      <w:r>
+        <w:rPr>
+          <w:lang w:val="cs-CZ"/>
+        </w:rPr>
+        <w:t>odhad = 21 h</w:t>
+      </w:r>
+      <w:r>
+        <w:rPr>
+          <w:lang w:val="cs-CZ"/>
+        </w:rPr>
+        <w:tab/>
+      </w:r>
+      <w:r>
+        <w:rPr>
+          <w:lang w:val="cs-CZ"/>
+        </w:rPr>
+        <w:tab/>
+      </w:r>
+      <w:r>
+        <w:rPr>
+          <w:lang w:val="cs-CZ"/>
+        </w:rPr>
+        <w:tab/>
+      </w:r>
+      <w:r>
+        <w:rPr>
+          <w:lang w:val="cs-CZ"/>
+        </w:rPr>
+        <w:t>reálně = 18 h</w:t>
       </w:r>
     </w:p>
     <w:p>
@@ -107,9 +537,33 @@
           <w:ilvl w:val="0"/>
           <w:numId w:val="1"/>
         </w:numPr>
-      </w:pPr>
-      <w:r>
-        <w:t xml:space="preserve">Fáza: </w:t>
+        <w:rPr>
+          <w:lang w:val="cs-CZ"/>
+        </w:rPr>
+      </w:pPr>
+      <w:r>
+        <w:rPr>
+          <w:lang w:val="cs-CZ"/>
+        </w:rPr>
+        <w:t>F</w:t>
+      </w:r>
+      <w:r>
+        <w:rPr>
+          <w:lang w:val="cs-CZ"/>
+        </w:rPr>
+        <w:t>áze</w:t>
+      </w:r>
+      <w:r>
+        <w:rPr>
+          <w:lang w:val="cs-CZ"/>
+        </w:rPr>
+        <w:t xml:space="preserve">: </w:t>
+      </w:r>
+      <w:r>
+        <w:rPr>
+          <w:lang w:val="cs-CZ"/>
+        </w:rPr>
+        <w:t>(rozpracovaná)</w:t>
       </w:r>
     </w:p>
     <w:p>
@@ -119,24 +573,93 @@
           <w:ilvl w:val="1"/>
           <w:numId w:val="1"/>
         </w:numPr>
-      </w:pPr>
-      <w:r>
-        <w:t xml:space="preserve">Vedúci + grafik: odhad = </w:t>
-      </w:r>
-      <w:r>
-        <w:t>10</w:t>
-      </w:r>
-      <w:r>
-        <w:t xml:space="preserve"> h</w:t>
-      </w:r>
-      <w:r>
-        <w:tab/>
-        <w:t xml:space="preserve">reálne = </w:t>
-      </w:r>
-      <w:r>
-        <w:t>10</w:t>
-      </w:r>
-      <w:r>
+        <w:rPr>
+          <w:lang w:val="cs-CZ"/>
+        </w:rPr>
+      </w:pPr>
+      <w:r>
+        <w:rPr>
+          <w:lang w:val="cs-CZ"/>
+        </w:rPr>
+        <w:t>Ved</w:t>
+      </w:r>
+      <w:r>
+        <w:rPr>
+          <w:lang w:val="cs-CZ"/>
+        </w:rPr>
+        <w:t>ou</w:t>
+      </w:r>
+      <w:r>
+        <w:rPr>
+          <w:lang w:val="cs-CZ"/>
+        </w:rPr>
+        <w:t>c</w:t>
+      </w:r>
+      <w:r>
+        <w:rPr>
+          <w:lang w:val="cs-CZ"/>
+        </w:rPr>
+        <w:t>í</w:t>
+      </w:r>
+      <w:r>
+        <w:rPr>
+          <w:lang w:val="cs-CZ"/>
+        </w:rPr>
+        <w:t xml:space="preserve"> + grafik: </w:t>
+      </w:r>
+      <w:r>
+        <w:rPr>
+          <w:lang w:val="cs-CZ"/>
+        </w:rPr>
+        <w:tab/>
+        <w:t>odhad = 2</w:t>
+      </w:r>
+      <w:r>
+        <w:rPr>
+          <w:lang w:val="cs-CZ"/>
+        </w:rPr>
+        <w:t>0 h</w:t>
+      </w:r>
+      <w:r>
+        <w:rPr>
+          <w:lang w:val="cs-CZ"/>
+        </w:rPr>
+        <w:tab/>
+      </w:r>
+      <w:r>
+        <w:rPr>
+          <w:lang w:val="cs-CZ"/>
+        </w:rPr>
+        <w:tab/>
+      </w:r>
+      <w:r>
+        <w:rPr>
+          <w:lang w:val="cs-CZ"/>
+        </w:rPr>
+        <w:tab/>
+      </w:r>
+      <w:r>
+        <w:rPr>
+          <w:lang w:val="cs-CZ"/>
+        </w:rPr>
+        <w:t>reáln</w:t>
+      </w:r>
+      <w:r>
+        <w:rPr>
+          <w:lang w:val="cs-CZ"/>
+        </w:rPr>
+        <w:t>ě</w:t>
+      </w:r>
+      <w:r>
+        <w:rPr>
+          <w:lang w:val="cs-CZ"/>
+        </w:rPr>
+        <w:t xml:space="preserve"> = 5</w:t>
+      </w:r>
+      <w:r>
+        <w:rPr>
+          <w:lang w:val="cs-CZ"/>
+        </w:rPr>
         <w:t xml:space="preserve"> h</w:t>
       </w:r>
     </w:p>
@@ -147,24 +670,74 @@
           <w:ilvl w:val="1"/>
           <w:numId w:val="1"/>
         </w:numPr>
-      </w:pPr>
-      <w:r>
+        <w:rPr>
+          <w:lang w:val="cs-CZ"/>
+        </w:rPr>
+      </w:pPr>
+      <w:r>
+        <w:rPr>
+          <w:lang w:val="cs-CZ"/>
+        </w:rPr>
         <w:t xml:space="preserve">Programátor: </w:t>
       </w:r>
       <w:r>
-        <w:t>odhad = 80</w:t>
-      </w:r>
-      <w:r>
-        <w:t xml:space="preserve"> h</w:t>
-      </w:r>
-      <w:r>
-        <w:tab/>
-        <w:t>reálne =</w:t>
-      </w:r>
-      <w:r>
-        <w:t xml:space="preserve"> 65</w:t>
-      </w:r>
-      <w:r>
+        <w:rPr>
+          <w:lang w:val="cs-CZ"/>
+        </w:rPr>
+        <w:tab/>
+      </w:r>
+      <w:r>
+        <w:rPr>
+          <w:lang w:val="cs-CZ"/>
+        </w:rPr>
+        <w:tab/>
+      </w:r>
+      <w:r>
+        <w:rPr>
+          <w:lang w:val="cs-CZ"/>
+        </w:rPr>
+        <w:t>odhad = 80 h</w:t>
+      </w:r>
+      <w:r>
+        <w:rPr>
+          <w:lang w:val="cs-CZ"/>
+        </w:rPr>
+        <w:tab/>
+      </w:r>
+      <w:r>
+        <w:rPr>
+          <w:lang w:val="cs-CZ"/>
+        </w:rPr>
+        <w:tab/>
+      </w:r>
+      <w:r>
+        <w:rPr>
+          <w:lang w:val="cs-CZ"/>
+        </w:rPr>
+        <w:tab/>
+      </w:r>
+      <w:r>
+        <w:rPr>
+          <w:lang w:val="cs-CZ"/>
+        </w:rPr>
+        <w:t>reálně</w:t>
+      </w:r>
+      <w:r>
+        <w:rPr>
+          <w:lang w:val="cs-CZ"/>
+        </w:rPr>
+        <w:t xml:space="preserve"> = </w:t>
+      </w:r>
+      <w:r>
+        <w:rPr>
+          <w:lang w:val="cs-CZ"/>
+        </w:rPr>
+        <w:t>20</w:t>
+      </w:r>
+      <w:r>
+        <w:rPr>
+          <w:lang w:val="cs-CZ"/>
+        </w:rPr>
         <w:t xml:space="preserve"> h</w:t>
       </w:r>
     </w:p>
@@ -175,30 +748,87 @@
           <w:ilvl w:val="1"/>
           <w:numId w:val="1"/>
         </w:numPr>
-      </w:pPr>
-      <w:proofErr w:type="spellStart"/>
-      <w:r>
-        <w:t>Databázista</w:t>
-      </w:r>
-      <w:proofErr w:type="spellEnd"/>
-      <w:r>
+        <w:rPr>
+          <w:lang w:val="cs-CZ"/>
+        </w:rPr>
+      </w:pPr>
+      <w:r>
+        <w:rPr>
+          <w:lang w:val="cs-CZ"/>
+        </w:rPr>
+        <w:t>Správce databáze</w:t>
+      </w:r>
+      <w:r>
+        <w:rPr>
+          <w:lang w:val="cs-CZ"/>
+        </w:rPr>
         <w:t xml:space="preserve">: </w:t>
       </w:r>
       <w:r>
-        <w:t>odhad = 10</w:t>
-      </w:r>
-      <w:r>
+        <w:rPr>
+          <w:lang w:val="cs-CZ"/>
+        </w:rPr>
+        <w:tab/>
+      </w:r>
+      <w:r>
+        <w:rPr>
+          <w:lang w:val="cs-CZ"/>
+        </w:rPr>
+        <w:t>odhad = 1</w:t>
+      </w:r>
+      <w:r>
+        <w:rPr>
+          <w:lang w:val="cs-CZ"/>
+        </w:rPr>
+        <w:t>5</w:t>
+      </w:r>
+      <w:r>
+        <w:rPr>
+          <w:lang w:val="cs-CZ"/>
+        </w:rPr>
         <w:t xml:space="preserve"> h</w:t>
       </w:r>
       <w:r>
-        <w:tab/>
-        <w:t xml:space="preserve">reálne = </w:t>
-      </w:r>
-      <w:r>
-        <w:t xml:space="preserve">8 </w:t>
-      </w:r>
-      <w:r>
-        <w:t>h</w:t>
+        <w:rPr>
+          <w:lang w:val="cs-CZ"/>
+        </w:rPr>
+        <w:tab/>
+      </w:r>
+      <w:r>
+        <w:rPr>
+          <w:lang w:val="cs-CZ"/>
+        </w:rPr>
+        <w:tab/>
+      </w:r>
+      <w:r>
+        <w:rPr>
+          <w:lang w:val="cs-CZ"/>
+        </w:rPr>
+        <w:tab/>
+      </w:r>
+      <w:r>
+        <w:rPr>
+          <w:lang w:val="cs-CZ"/>
+        </w:rPr>
+        <w:t>reáln</w:t>
+      </w:r>
+      <w:r>
+        <w:rPr>
+          <w:lang w:val="cs-CZ"/>
+        </w:rPr>
+        <w:t>ě</w:t>
+      </w:r>
+      <w:r>
+        <w:rPr>
+          <w:lang w:val="cs-CZ"/>
+        </w:rPr>
+        <w:t xml:space="preserve"> = 5</w:t>
+      </w:r>
+      <w:r>
+        <w:rPr>
+          <w:lang w:val="cs-CZ"/>
+        </w:rPr>
+        <w:t xml:space="preserve"> h</w:t>
       </w:r>
     </w:p>
     <w:p>
@@ -208,18 +838,154 @@
           <w:ilvl w:val="1"/>
           <w:numId w:val="1"/>
         </w:numPr>
-      </w:pPr>
-      <w:r>
+        <w:rPr>
+          <w:lang w:val="cs-CZ"/>
+        </w:rPr>
+      </w:pPr>
+      <w:r>
+        <w:rPr>
+          <w:lang w:val="cs-CZ"/>
+        </w:rPr>
         <w:t xml:space="preserve">Dokumentarista: </w:t>
       </w:r>
       <w:r>
+        <w:rPr>
+          <w:lang w:val="cs-CZ"/>
+        </w:rPr>
+        <w:tab/>
+      </w:r>
+      <w:r>
+        <w:rPr>
+          <w:lang w:val="cs-CZ"/>
+        </w:rPr>
         <w:t>odhad = 5 h</w:t>
       </w:r>
       <w:r>
-        <w:tab/>
-        <w:t>reálne = 5</w:t>
-      </w:r>
-      <w:r>
+        <w:rPr>
+          <w:lang w:val="cs-CZ"/>
+        </w:rPr>
+        <w:tab/>
+      </w:r>
+      <w:r>
+        <w:rPr>
+          <w:lang w:val="cs-CZ"/>
+        </w:rPr>
+        <w:tab/>
+      </w:r>
+      <w:r>
+        <w:rPr>
+          <w:lang w:val="cs-CZ"/>
+        </w:rPr>
+        <w:tab/>
+      </w:r>
+      <w:r>
+        <w:rPr>
+          <w:lang w:val="cs-CZ"/>
+        </w:rPr>
+        <w:t>reáln</w:t>
+      </w:r>
+      <w:r>
+        <w:rPr>
+          <w:lang w:val="cs-CZ"/>
+        </w:rPr>
+        <w:t>ě</w:t>
+      </w:r>
+      <w:r>
+        <w:rPr>
+          <w:lang w:val="cs-CZ"/>
+        </w:rPr>
+        <w:t xml:space="preserve"> = 3</w:t>
+      </w:r>
+      <w:r>
+        <w:rPr>
+          <w:lang w:val="cs-CZ"/>
+        </w:rPr>
+        <w:t xml:space="preserve"> h</w:t>
+      </w:r>
+    </w:p>
+    <w:p>
+      <w:pPr>
+        <w:ind w:left="360"/>
+        <w:rPr>
+          <w:lang w:val="cs-CZ"/>
+        </w:rPr>
+      </w:pPr>
+      <w:r>
+        <w:rPr>
+          <w:lang w:val="cs-CZ"/>
+        </w:rPr>
+        <w:t>Dohromady:</w:t>
+      </w:r>
+      <w:r>
+        <w:rPr>
+          <w:lang w:val="cs-CZ"/>
+        </w:rPr>
+        <w:tab/>
+      </w:r>
+      <w:r>
+        <w:rPr>
+          <w:lang w:val="cs-CZ"/>
+        </w:rPr>
+        <w:tab/>
+      </w:r>
+      <w:r>
+        <w:rPr>
+          <w:lang w:val="cs-CZ"/>
+        </w:rPr>
+        <w:tab/>
+      </w:r>
+      <w:r>
+        <w:rPr>
+          <w:lang w:val="cs-CZ"/>
+        </w:rPr>
+        <w:t xml:space="preserve">odhad = </w:t>
+      </w:r>
+      <w:r>
+        <w:rPr>
+          <w:lang w:val="cs-CZ"/>
+        </w:rPr>
+        <w:t>120</w:t>
+      </w:r>
+      <w:r>
+        <w:rPr>
+          <w:lang w:val="cs-CZ"/>
+        </w:rPr>
+        <w:t xml:space="preserve"> h</w:t>
+      </w:r>
+      <w:r>
+        <w:rPr>
+          <w:lang w:val="cs-CZ"/>
+        </w:rPr>
+        <w:tab/>
+      </w:r>
+      <w:r>
+        <w:rPr>
+          <w:lang w:val="cs-CZ"/>
+        </w:rPr>
+        <w:tab/>
+      </w:r>
+      <w:r>
+        <w:rPr>
+          <w:lang w:val="cs-CZ"/>
+        </w:rPr>
+        <w:tab/>
+      </w:r>
+      <w:r>
+        <w:rPr>
+          <w:lang w:val="cs-CZ"/>
+        </w:rPr>
+        <w:t xml:space="preserve">reálně = </w:t>
+      </w:r>
+      <w:r>
+        <w:rPr>
+          <w:lang w:val="cs-CZ"/>
+        </w:rPr>
+        <w:t>33</w:t>
+      </w:r>
+      <w:r>
+        <w:rPr>
+          <w:lang w:val="cs-CZ"/>
+        </w:rPr>
         <w:t xml:space="preserve"> h</w:t>
       </w:r>
     </w:p>
@@ -230,9 +996,27 @@
           <w:ilvl w:val="0"/>
           <w:numId w:val="1"/>
         </w:numPr>
-      </w:pPr>
-      <w:r>
-        <w:t xml:space="preserve">Fáza: </w:t>
+        <w:rPr>
+          <w:lang w:val="cs-CZ"/>
+        </w:rPr>
+      </w:pPr>
+      <w:r>
+        <w:rPr>
+          <w:lang w:val="cs-CZ"/>
+        </w:rPr>
+        <w:t>F</w:t>
+      </w:r>
+      <w:r>
+        <w:rPr>
+          <w:lang w:val="cs-CZ"/>
+        </w:rPr>
+        <w:t>áze</w:t>
+      </w:r>
+      <w:r>
+        <w:rPr>
+          <w:lang w:val="cs-CZ"/>
+        </w:rPr>
+        <w:t xml:space="preserve">: </w:t>
       </w:r>
     </w:p>
     <w:p>
@@ -242,13 +1026,111 @@
           <w:ilvl w:val="1"/>
           <w:numId w:val="1"/>
         </w:numPr>
-      </w:pPr>
-      <w:r>
-        <w:t>Vedúci + grafik: odhad =  h</w:t>
-      </w:r>
-      <w:r>
-        <w:tab/>
-        <w:t>reálne =  h</w:t>
+        <w:rPr>
+          <w:lang w:val="cs-CZ"/>
+        </w:rPr>
+      </w:pPr>
+      <w:r>
+        <w:rPr>
+          <w:lang w:val="cs-CZ"/>
+        </w:rPr>
+        <w:t>Ved</w:t>
+      </w:r>
+      <w:r>
+        <w:rPr>
+          <w:lang w:val="cs-CZ"/>
+        </w:rPr>
+        <w:t>ou</w:t>
+      </w:r>
+      <w:r>
+        <w:rPr>
+          <w:lang w:val="cs-CZ"/>
+        </w:rPr>
+        <w:t>c</w:t>
+      </w:r>
+      <w:r>
+        <w:rPr>
+          <w:lang w:val="cs-CZ"/>
+        </w:rPr>
+        <w:t>í</w:t>
+      </w:r>
+      <w:r>
+        <w:rPr>
+          <w:lang w:val="cs-CZ"/>
+        </w:rPr>
+        <w:t xml:space="preserve"> + grafik:</w:t>
+      </w:r>
+      <w:r>
+        <w:rPr>
+          <w:lang w:val="cs-CZ"/>
+        </w:rPr>
+        <w:tab/>
+      </w:r>
+      <w:r>
+        <w:rPr>
+          <w:lang w:val="cs-CZ"/>
+        </w:rPr>
+        <w:t xml:space="preserve">odhad = </w:t>
+      </w:r>
+      <w:r>
+        <w:rPr>
+          <w:lang w:val="cs-CZ"/>
+        </w:rPr>
+        <w:t>10</w:t>
+      </w:r>
+      <w:r>
+        <w:rPr>
+          <w:lang w:val="cs-CZ"/>
+        </w:rPr>
+        <w:t xml:space="preserve"> h</w:t>
+      </w:r>
+      <w:r>
+        <w:rPr>
+          <w:lang w:val="cs-CZ"/>
+        </w:rPr>
+        <w:tab/>
+      </w:r>
+      <w:r>
+        <w:rPr>
+          <w:lang w:val="cs-CZ"/>
+        </w:rPr>
+        <w:tab/>
+      </w:r>
+      <w:r>
+        <w:rPr>
+          <w:lang w:val="cs-CZ"/>
+        </w:rPr>
+        <w:tab/>
+      </w:r>
+      <w:r>
+        <w:rPr>
+          <w:lang w:val="cs-CZ"/>
+        </w:rPr>
+        <w:t>reáln</w:t>
+      </w:r>
+      <w:r>
+        <w:rPr>
+          <w:lang w:val="cs-CZ"/>
+        </w:rPr>
+        <w:t>ě</w:t>
+      </w:r>
+      <w:r>
+        <w:rPr>
+          <w:lang w:val="cs-CZ"/>
+        </w:rPr>
+        <w:t xml:space="preserve"> = </w:t>
+      </w:r>
+      <w:r>
+        <w:rPr>
+          <w:lang w:val="cs-CZ"/>
+        </w:rPr>
+        <w:t>*</w:t>
+      </w:r>
+      <w:r>
+        <w:rPr>
+          <w:lang w:val="cs-CZ"/>
+        </w:rPr>
+        <w:t xml:space="preserve"> h</w:t>
       </w:r>
     </w:p>
     <w:p>
@@ -258,19 +1140,93 @@
           <w:ilvl w:val="1"/>
           <w:numId w:val="1"/>
         </w:numPr>
-      </w:pPr>
-      <w:r>
+        <w:rPr>
+          <w:lang w:val="cs-CZ"/>
+        </w:rPr>
+      </w:pPr>
+      <w:r>
+        <w:rPr>
+          <w:lang w:val="cs-CZ"/>
+        </w:rPr>
         <w:t xml:space="preserve">Programátor: </w:t>
       </w:r>
       <w:r>
+        <w:rPr>
+          <w:lang w:val="cs-CZ"/>
+        </w:rPr>
+        <w:tab/>
+      </w:r>
+      <w:r>
+        <w:rPr>
+          <w:lang w:val="cs-CZ"/>
+        </w:rPr>
+        <w:tab/>
+      </w:r>
+      <w:r>
+        <w:rPr>
+          <w:lang w:val="cs-CZ"/>
+        </w:rPr>
         <w:t xml:space="preserve">odhad = </w:t>
       </w:r>
       <w:r>
+        <w:rPr>
+          <w:lang w:val="cs-CZ"/>
+        </w:rPr>
+        <w:t>5</w:t>
+      </w:r>
+      <w:r>
+        <w:rPr>
+          <w:lang w:val="cs-CZ"/>
+        </w:rPr>
         <w:t xml:space="preserve"> h</w:t>
       </w:r>
       <w:r>
-        <w:tab/>
-        <w:t>reálne =  h</w:t>
+        <w:rPr>
+          <w:lang w:val="cs-CZ"/>
+        </w:rPr>
+        <w:tab/>
+      </w:r>
+      <w:r>
+        <w:rPr>
+          <w:lang w:val="cs-CZ"/>
+        </w:rPr>
+        <w:tab/>
+      </w:r>
+      <w:r>
+        <w:rPr>
+          <w:lang w:val="cs-CZ"/>
+        </w:rPr>
+        <w:tab/>
+      </w:r>
+      <w:r>
+        <w:rPr>
+          <w:lang w:val="cs-CZ"/>
+        </w:rPr>
+        <w:t>reáln</w:t>
+      </w:r>
+      <w:r>
+        <w:rPr>
+          <w:lang w:val="cs-CZ"/>
+        </w:rPr>
+        <w:t>ě</w:t>
+      </w:r>
+      <w:r>
+        <w:rPr>
+          <w:lang w:val="cs-CZ"/>
+        </w:rPr>
+        <w:t xml:space="preserve"> = </w:t>
+      </w:r>
+      <w:r>
+        <w:rPr>
+          <w:lang w:val="cs-CZ"/>
+        </w:rPr>
+        <w:t>*</w:t>
+      </w:r>
+      <w:r>
+        <w:rPr>
+          <w:lang w:val="cs-CZ"/>
+        </w:rPr>
+        <w:t xml:space="preserve"> h</w:t>
       </w:r>
     </w:p>
     <w:p>
@@ -280,33 +1236,88 @@
           <w:ilvl w:val="1"/>
           <w:numId w:val="1"/>
         </w:numPr>
-      </w:pPr>
-      <w:proofErr w:type="spellStart"/>
-      <w:r>
-        <w:t>Databázista</w:t>
-      </w:r>
-      <w:proofErr w:type="spellEnd"/>
-      <w:r>
-        <w:t xml:space="preserve">: </w:t>
-      </w:r>
-      <w:r>
+        <w:rPr>
+          <w:lang w:val="cs-CZ"/>
+        </w:rPr>
+      </w:pPr>
+      <w:r>
+        <w:rPr>
+          <w:lang w:val="cs-CZ"/>
+        </w:rPr>
+        <w:t>Správce databáze</w:t>
+      </w:r>
+      <w:r>
+        <w:rPr>
+          <w:lang w:val="cs-CZ"/>
+        </w:rPr>
+        <w:t>:</w:t>
+      </w:r>
+      <w:r>
+        <w:rPr>
+          <w:lang w:val="cs-CZ"/>
+        </w:rPr>
+        <w:tab/>
+      </w:r>
+      <w:r>
+        <w:rPr>
+          <w:lang w:val="cs-CZ"/>
+        </w:rPr>
         <w:t xml:space="preserve">odhad = </w:t>
       </w:r>
       <w:r>
+        <w:rPr>
+          <w:lang w:val="cs-CZ"/>
+        </w:rPr>
+        <w:t>5</w:t>
+      </w:r>
+      <w:r>
+        <w:rPr>
+          <w:lang w:val="cs-CZ"/>
+        </w:rPr>
         <w:t xml:space="preserve"> h</w:t>
       </w:r>
       <w:r>
-        <w:tab/>
-      </w:r>
-      <w:r>
-        <w:tab/>
-        <w:t xml:space="preserve">reálne = </w:t>
-      </w:r>
-      <w:r>
-        <w:t xml:space="preserve"> </w:t>
-      </w:r>
-      <w:r>
-        <w:t>h</w:t>
+        <w:rPr>
+          <w:lang w:val="cs-CZ"/>
+        </w:rPr>
+        <w:tab/>
+      </w:r>
+      <w:r>
+        <w:rPr>
+          <w:lang w:val="cs-CZ"/>
+        </w:rPr>
+        <w:tab/>
+      </w:r>
+      <w:r>
+        <w:rPr>
+          <w:lang w:val="cs-CZ"/>
+        </w:rPr>
+        <w:tab/>
+        <w:t>reáln</w:t>
+      </w:r>
+      <w:r>
+        <w:rPr>
+          <w:lang w:val="cs-CZ"/>
+        </w:rPr>
+        <w:t>ě</w:t>
+      </w:r>
+      <w:r>
+        <w:rPr>
+          <w:lang w:val="cs-CZ"/>
+        </w:rPr>
+        <w:t xml:space="preserve"> = </w:t>
+      </w:r>
+      <w:r>
+        <w:rPr>
+          <w:lang w:val="cs-CZ"/>
+        </w:rPr>
+        <w:t>*</w:t>
+      </w:r>
+      <w:r>
+        <w:rPr>
+          <w:lang w:val="cs-CZ"/>
+        </w:rPr>
+        <w:t xml:space="preserve"> h</w:t>
       </w:r>
     </w:p>
     <w:p>
@@ -316,41 +1327,544 @@
           <w:ilvl w:val="1"/>
           <w:numId w:val="1"/>
         </w:numPr>
-      </w:pPr>
-      <w:r>
-        <w:t xml:space="preserve">Dokumentarista: odhad = </w:t>
-      </w:r>
-      <w:r>
+        <w:rPr>
+          <w:lang w:val="cs-CZ"/>
+        </w:rPr>
+      </w:pPr>
+      <w:r>
+        <w:rPr>
+          <w:lang w:val="cs-CZ"/>
+        </w:rPr>
+        <w:t xml:space="preserve">Dokumentarista: </w:t>
+      </w:r>
+      <w:r>
+        <w:rPr>
+          <w:lang w:val="cs-CZ"/>
+        </w:rPr>
+        <w:tab/>
+      </w:r>
+      <w:r>
+        <w:rPr>
+          <w:lang w:val="cs-CZ"/>
+        </w:rPr>
+        <w:t xml:space="preserve">odhad = </w:t>
+      </w:r>
+      <w:r>
+        <w:rPr>
+          <w:lang w:val="cs-CZ"/>
+        </w:rPr>
+        <w:t>15</w:t>
+      </w:r>
+      <w:r>
+        <w:rPr>
+          <w:lang w:val="cs-CZ"/>
+        </w:rPr>
         <w:t xml:space="preserve"> h</w:t>
       </w:r>
       <w:r>
-        <w:tab/>
-        <w:t xml:space="preserve">reálne = </w:t>
-      </w:r>
-      <w:r>
+        <w:rPr>
+          <w:lang w:val="cs-CZ"/>
+        </w:rPr>
+        <w:tab/>
+      </w:r>
+      <w:r>
+        <w:rPr>
+          <w:lang w:val="cs-CZ"/>
+        </w:rPr>
+        <w:tab/>
+      </w:r>
+      <w:r>
+        <w:rPr>
+          <w:lang w:val="cs-CZ"/>
+        </w:rPr>
+        <w:tab/>
+      </w:r>
+      <w:r>
+        <w:rPr>
+          <w:lang w:val="cs-CZ"/>
+        </w:rPr>
+        <w:t>reáln</w:t>
+      </w:r>
+      <w:r>
+        <w:rPr>
+          <w:lang w:val="cs-CZ"/>
+        </w:rPr>
+        <w:t>ě</w:t>
+      </w:r>
+      <w:r>
+        <w:rPr>
+          <w:lang w:val="cs-CZ"/>
+        </w:rPr>
+        <w:t xml:space="preserve"> = </w:t>
+      </w:r>
+      <w:r>
+        <w:rPr>
+          <w:lang w:val="cs-CZ"/>
+        </w:rPr>
+        <w:t>*</w:t>
+      </w:r>
+      <w:r>
+        <w:rPr>
+          <w:lang w:val="cs-CZ"/>
+        </w:rPr>
         <w:t xml:space="preserve"> h</w:t>
       </w:r>
     </w:p>
     <w:p>
-      <w:r>
+      <w:pPr>
+        <w:ind w:left="360"/>
+        <w:rPr>
+          <w:lang w:val="cs-CZ"/>
+        </w:rPr>
+      </w:pPr>
+      <w:r>
+        <w:rPr>
+          <w:lang w:val="cs-CZ"/>
+        </w:rPr>
+        <w:t>Dohromady:</w:t>
+      </w:r>
+      <w:r>
+        <w:rPr>
+          <w:lang w:val="cs-CZ"/>
+        </w:rPr>
+        <w:tab/>
+      </w:r>
+      <w:r>
+        <w:rPr>
+          <w:lang w:val="cs-CZ"/>
+        </w:rPr>
+        <w:tab/>
+      </w:r>
+      <w:r>
+        <w:rPr>
+          <w:lang w:val="cs-CZ"/>
+        </w:rPr>
+        <w:tab/>
+        <w:t xml:space="preserve">odhad = </w:t>
+      </w:r>
+      <w:r>
+        <w:rPr>
+          <w:lang w:val="cs-CZ"/>
+        </w:rPr>
+        <w:t>35</w:t>
+      </w:r>
+      <w:r>
+        <w:rPr>
+          <w:lang w:val="cs-CZ"/>
+        </w:rPr>
+        <w:t xml:space="preserve"> h</w:t>
+      </w:r>
+      <w:r>
+        <w:rPr>
+          <w:lang w:val="cs-CZ"/>
+        </w:rPr>
+        <w:tab/>
+      </w:r>
+      <w:r>
+        <w:rPr>
+          <w:lang w:val="cs-CZ"/>
+        </w:rPr>
+        <w:tab/>
+      </w:r>
+      <w:r>
+        <w:rPr>
+          <w:lang w:val="cs-CZ"/>
+        </w:rPr>
+        <w:tab/>
+        <w:t xml:space="preserve">reálně = </w:t>
+      </w:r>
+      <w:r>
+        <w:rPr>
+          <w:lang w:val="cs-CZ"/>
+        </w:rPr>
+        <w:t>*</w:t>
+      </w:r>
+      <w:r>
+        <w:rPr>
+          <w:lang w:val="cs-CZ"/>
+        </w:rPr>
+        <w:t xml:space="preserve"> h</w:t>
+      </w:r>
+    </w:p>
+    <w:p>
+      <w:pPr>
+        <w:rPr>
+          <w:rFonts w:asciiTheme="majorHAnsi" w:eastAsiaTheme="majorEastAsia" w:hAnsiTheme="majorHAnsi" w:cstheme="majorBidi"/>
+          <w:color w:val="2F5496" w:themeColor="accent1" w:themeShade="BF"/>
+          <w:sz w:val="26"/>
+          <w:szCs w:val="26"/>
+          <w:lang w:val="cs-CZ"/>
+        </w:rPr>
+      </w:pPr>
+      <w:r>
+        <w:rPr>
+          <w:lang w:val="cs-CZ"/>
+        </w:rPr>
+        <w:br w:type="page"/>
+      </w:r>
+    </w:p>
+    <w:p>
+      <w:pPr>
+        <w:pStyle w:val="Nadpis2"/>
+        <w:rPr>
+          <w:lang w:val="cs-CZ"/>
+        </w:rPr>
+      </w:pPr>
+      <w:r>
+        <w:rPr>
+          <w:lang w:val="cs-CZ"/>
+        </w:rPr>
+        <w:lastRenderedPageBreak/>
         <w:t>Testy:</w:t>
+      </w:r>
+    </w:p>
+    <w:p>
+      <w:pPr>
+        <w:rPr>
+          <w:b/>
+          <w:lang w:val="cs-CZ"/>
+        </w:rPr>
+      </w:pPr>
+      <w:r>
+        <w:rPr>
+          <w:b/>
+          <w:lang w:val="cs-CZ"/>
+        </w:rPr>
+        <w:t>-</w:t>
+      </w:r>
+      <w:r>
+        <w:rPr>
+          <w:b/>
+          <w:lang w:val="cs-CZ"/>
+        </w:rPr>
+        <w:t>dílčí:</w:t>
+      </w:r>
+    </w:p>
+    <w:p>
+      <w:pPr>
+        <w:rPr>
+          <w:lang w:val="cs-CZ"/>
+        </w:rPr>
+      </w:pPr>
+      <w:r>
+        <w:rPr>
+          <w:lang w:val="cs-CZ"/>
+        </w:rPr>
+        <w:t>Řeší se při tvorbě na příslušných úsecích.</w:t>
+      </w:r>
+    </w:p>
+    <w:p>
+      <w:pPr>
+        <w:rPr>
+          <w:b/>
+          <w:lang w:val="cs-CZ"/>
+        </w:rPr>
+      </w:pPr>
+      <w:r>
+        <w:rPr>
+          <w:b/>
+          <w:lang w:val="cs-CZ"/>
+        </w:rPr>
+        <w:t>-integračn</w:t>
+      </w:r>
+      <w:r>
+        <w:rPr>
+          <w:b/>
+          <w:lang w:val="cs-CZ"/>
+        </w:rPr>
+        <w:t>í:</w:t>
+      </w:r>
+    </w:p>
+    <w:p>
+      <w:pPr>
+        <w:pStyle w:val="Odsekzoznamu"/>
+        <w:numPr>
+          <w:ilvl w:val="0"/>
+          <w:numId w:val="6"/>
+        </w:numPr>
+        <w:spacing w:after="0"/>
+        <w:jc w:val="both"/>
+        <w:rPr>
+          <w:lang w:val="cs-CZ"/>
+        </w:rPr>
+      </w:pPr>
+      <w:r>
+        <w:rPr>
+          <w:lang w:val="cs-CZ"/>
+        </w:rPr>
+        <w:t>Vyhledání určitých záznamů v prostředí systému a porovnání výsledků s výsledky v databázi.</w:t>
+      </w:r>
+    </w:p>
+    <w:p>
+      <w:pPr>
+        <w:pStyle w:val="Odsekzoznamu"/>
+        <w:numPr>
+          <w:ilvl w:val="0"/>
+          <w:numId w:val="6"/>
+        </w:numPr>
+        <w:spacing w:after="0"/>
+        <w:jc w:val="both"/>
+        <w:rPr>
+          <w:lang w:val="cs-CZ"/>
+        </w:rPr>
+      </w:pPr>
+      <w:r>
+        <w:rPr>
+          <w:lang w:val="cs-CZ"/>
+        </w:rPr>
+        <w:t>Přidání pojištěnce do systému a vyhledání jeho rodného čísla při založení nové pojistné smlouvy.</w:t>
+      </w:r>
+    </w:p>
+    <w:p>
+      <w:pPr>
+        <w:pStyle w:val="Odsekzoznamu"/>
+        <w:numPr>
+          <w:ilvl w:val="0"/>
+          <w:numId w:val="6"/>
+        </w:numPr>
+        <w:jc w:val="both"/>
+        <w:rPr>
+          <w:lang w:val="cs-CZ"/>
+        </w:rPr>
+      </w:pPr>
+      <w:r>
+        <w:rPr>
+          <w:lang w:val="cs-CZ"/>
+        </w:rPr>
+        <w:t xml:space="preserve">Změna určitých nastavení systému a </w:t>
       </w:r>
       <w:bookmarkStart w:id="0" w:name="_GoBack"/>
       <w:bookmarkEnd w:id="0"/>
-    </w:p>
-    <w:p>
-      <w:r>
-        <w:t>-dielčie</w:t>
-      </w:r>
-    </w:p>
-    <w:p>
-      <w:r>
-        <w:t>-integračné</w:t>
-      </w:r>
-    </w:p>
-    <w:p>
-      <w:r>
-        <w:t>-užívateľské</w:t>
+      <w:r>
+        <w:rPr>
+          <w:lang w:val="cs-CZ"/>
+        </w:rPr>
+        <w:t>kontrola,</w:t>
+      </w:r>
+      <w:r>
+        <w:rPr>
+          <w:lang w:val="cs-CZ"/>
+        </w:rPr>
+        <w:t xml:space="preserve"> zdali se tyto změny projevili napříč systémem.</w:t>
+      </w:r>
+    </w:p>
+    <w:p>
+      <w:pPr>
+        <w:rPr>
+          <w:b/>
+          <w:lang w:val="cs-CZ"/>
+        </w:rPr>
+      </w:pPr>
+      <w:r>
+        <w:rPr>
+          <w:b/>
+          <w:lang w:val="cs-CZ"/>
+        </w:rPr>
+        <w:t>-systémové:</w:t>
+      </w:r>
+    </w:p>
+    <w:p>
+      <w:pPr>
+        <w:rPr>
+          <w:lang w:val="cs-CZ"/>
+        </w:rPr>
+      </w:pPr>
+      <w:r>
+        <w:rPr>
+          <w:lang w:val="cs-CZ"/>
+        </w:rPr>
+        <w:t>Funkčnost, bezpečnost a spolehlivost systému jako celku.</w:t>
+      </w:r>
+    </w:p>
+    <w:p>
+      <w:pPr>
+        <w:pStyle w:val="Odsekzoznamu"/>
+        <w:numPr>
+          <w:ilvl w:val="0"/>
+          <w:numId w:val="5"/>
+        </w:numPr>
+        <w:rPr>
+          <w:lang w:val="cs-CZ"/>
+        </w:rPr>
+      </w:pPr>
+      <w:r>
+        <w:rPr>
+          <w:i/>
+          <w:lang w:val="cs-CZ"/>
+        </w:rPr>
+        <w:t>Přidání nového zaměstnance a jeho vyhledání v systému</w:t>
+      </w:r>
+      <w:r>
+        <w:rPr>
+          <w:lang w:val="cs-CZ"/>
+        </w:rPr>
+        <w:t>:</w:t>
+      </w:r>
+    </w:p>
+    <w:p>
+      <w:pPr>
+        <w:pStyle w:val="Odsekzoznamu"/>
+        <w:numPr>
+          <w:ilvl w:val="0"/>
+          <w:numId w:val="5"/>
+        </w:numPr>
+        <w:rPr>
+          <w:lang w:val="cs-CZ"/>
+        </w:rPr>
+      </w:pPr>
+      <w:r>
+        <w:rPr>
+          <w:i/>
+          <w:lang w:val="cs-CZ"/>
+        </w:rPr>
+        <w:t>Test na SQL injection</w:t>
+      </w:r>
+    </w:p>
+    <w:p>
+      <w:pPr>
+        <w:pStyle w:val="Odsekzoznamu"/>
+        <w:numPr>
+          <w:ilvl w:val="0"/>
+          <w:numId w:val="5"/>
+        </w:numPr>
+        <w:rPr>
+          <w:lang w:val="cs-CZ"/>
+        </w:rPr>
+      </w:pPr>
+      <w:r>
+        <w:rPr>
+          <w:lang w:val="cs-CZ"/>
+        </w:rPr>
+        <w:t>LDAP injection: zadání symbolu „*“ do pole pro přihlášení</w:t>
+      </w:r>
+      <w:r>
+        <w:rPr>
+          <w:lang w:val="cs-CZ"/>
+        </w:rPr>
+        <w:t xml:space="preserve"> do systému </w:t>
+      </w:r>
+    </w:p>
+    <w:p>
+      <w:pPr>
+        <w:rPr>
+          <w:b/>
+          <w:lang w:val="cs-CZ"/>
+        </w:rPr>
+      </w:pPr>
+      <w:r>
+        <w:rPr>
+          <w:b/>
+          <w:lang w:val="cs-CZ"/>
+        </w:rPr>
+        <w:t>-uživatel</w:t>
+      </w:r>
+      <w:r>
+        <w:rPr>
+          <w:b/>
+          <w:lang w:val="cs-CZ"/>
+        </w:rPr>
+        <w:t>ské</w:t>
+      </w:r>
+      <w:r>
+        <w:rPr>
+          <w:b/>
+          <w:lang w:val="cs-CZ"/>
+        </w:rPr>
+        <w:t>:</w:t>
+      </w:r>
+    </w:p>
+    <w:p>
+      <w:pPr>
+        <w:rPr>
+          <w:lang w:val="cs-CZ"/>
+        </w:rPr>
+      </w:pPr>
+      <w:r>
+        <w:rPr>
+          <w:lang w:val="cs-CZ"/>
+        </w:rPr>
+        <w:t xml:space="preserve">Bude se sledovat především </w:t>
+      </w:r>
+      <w:r>
+        <w:rPr>
+          <w:lang w:val="cs-CZ"/>
+        </w:rPr>
+        <w:t>jednoduchost a intuitivnost systému pro nezkušeného uživatele.</w:t>
+      </w:r>
+    </w:p>
+    <w:p>
+      <w:pPr>
+        <w:pStyle w:val="Odsekzoznamu"/>
+        <w:numPr>
+          <w:ilvl w:val="0"/>
+          <w:numId w:val="4"/>
+        </w:numPr>
+        <w:rPr>
+          <w:lang w:val="cs-CZ"/>
+        </w:rPr>
+      </w:pPr>
+      <w:r>
+        <w:rPr>
+          <w:i/>
+          <w:lang w:val="cs-CZ"/>
+        </w:rPr>
+        <w:t>Přidání nového pojištěnce do systému</w:t>
+      </w:r>
+      <w:r>
+        <w:rPr>
+          <w:lang w:val="cs-CZ"/>
+        </w:rPr>
+        <w:t xml:space="preserve">: uživatel se pokusí přidat nového </w:t>
+      </w:r>
+      <w:r>
+        <w:rPr>
+          <w:lang w:val="cs-CZ"/>
+        </w:rPr>
+        <w:t>pojištence do systému</w:t>
+      </w:r>
+    </w:p>
+    <w:p>
+      <w:pPr>
+        <w:pStyle w:val="Odsekzoznamu"/>
+        <w:numPr>
+          <w:ilvl w:val="0"/>
+          <w:numId w:val="4"/>
+        </w:numPr>
+        <w:rPr>
+          <w:lang w:val="cs-CZ"/>
+        </w:rPr>
+      </w:pPr>
+      <w:r>
+        <w:rPr>
+          <w:i/>
+          <w:lang w:val="cs-CZ"/>
+        </w:rPr>
+        <w:t>Vytvoření pojistné smlouvy</w:t>
+      </w:r>
+      <w:r>
+        <w:rPr>
+          <w:lang w:val="cs-CZ"/>
+        </w:rPr>
+        <w:t>: nově přidanému klientu se uživatel pokusí vytvořit smlouvu na životní pojištění</w:t>
+      </w:r>
+    </w:p>
+    <w:p>
+      <w:pPr>
+        <w:pStyle w:val="Odsekzoznamu"/>
+        <w:numPr>
+          <w:ilvl w:val="0"/>
+          <w:numId w:val="4"/>
+        </w:numPr>
+        <w:rPr>
+          <w:lang w:val="cs-CZ"/>
+        </w:rPr>
+      </w:pPr>
+      <w:r>
+        <w:rPr>
+          <w:i/>
+          <w:lang w:val="cs-CZ"/>
+        </w:rPr>
+        <w:t>Vytvoření nové faktury a následné její vyhledání v seznamu faktur</w:t>
       </w:r>
     </w:p>
     <w:sectPr>
@@ -454,8 +1968,588 @@
       </w:pPr>
     </w:lvl>
   </w:abstractNum>
+  <w:abstractNum w:abstractNumId="1" w15:restartNumberingAfterBreak="0">
+    <w:nsid w:val="0EB61463"/>
+    <w:multiLevelType w:val="hybridMultilevel"/>
+    <w:tmpl w:val="BA2CBF36"/>
+    <w:lvl w:ilvl="0" w:tplc="041B0001">
+      <w:start w:val="1"/>
+      <w:numFmt w:val="bullet"/>
+      <w:lvlText w:val=""/>
+      <w:lvlJc w:val="left"/>
+      <w:pPr>
+        <w:ind w:left="720" w:hanging="360"/>
+      </w:pPr>
+      <w:rPr>
+        <w:rFonts w:ascii="Symbol" w:hAnsi="Symbol" w:hint="default"/>
+      </w:rPr>
+    </w:lvl>
+    <w:lvl w:ilvl="1" w:tplc="041B0003" w:tentative="1">
+      <w:start w:val="1"/>
+      <w:numFmt w:val="bullet"/>
+      <w:lvlText w:val="o"/>
+      <w:lvlJc w:val="left"/>
+      <w:pPr>
+        <w:ind w:left="1440" w:hanging="360"/>
+      </w:pPr>
+      <w:rPr>
+        <w:rFonts w:ascii="Courier New" w:hAnsi="Courier New" w:cs="Courier New" w:hint="default"/>
+      </w:rPr>
+    </w:lvl>
+    <w:lvl w:ilvl="2" w:tplc="041B0005" w:tentative="1">
+      <w:start w:val="1"/>
+      <w:numFmt w:val="bullet"/>
+      <w:lvlText w:val=""/>
+      <w:lvlJc w:val="left"/>
+      <w:pPr>
+        <w:ind w:left="2160" w:hanging="360"/>
+      </w:pPr>
+      <w:rPr>
+        <w:rFonts w:ascii="Wingdings" w:hAnsi="Wingdings" w:hint="default"/>
+      </w:rPr>
+    </w:lvl>
+    <w:lvl w:ilvl="3" w:tplc="041B0001" w:tentative="1">
+      <w:start w:val="1"/>
+      <w:numFmt w:val="bullet"/>
+      <w:lvlText w:val=""/>
+      <w:lvlJc w:val="left"/>
+      <w:pPr>
+        <w:ind w:left="2880" w:hanging="360"/>
+      </w:pPr>
+      <w:rPr>
+        <w:rFonts w:ascii="Symbol" w:hAnsi="Symbol" w:hint="default"/>
+      </w:rPr>
+    </w:lvl>
+    <w:lvl w:ilvl="4" w:tplc="041B0003" w:tentative="1">
+      <w:start w:val="1"/>
+      <w:numFmt w:val="bullet"/>
+      <w:lvlText w:val="o"/>
+      <w:lvlJc w:val="left"/>
+      <w:pPr>
+        <w:ind w:left="3600" w:hanging="360"/>
+      </w:pPr>
+      <w:rPr>
+        <w:rFonts w:ascii="Courier New" w:hAnsi="Courier New" w:cs="Courier New" w:hint="default"/>
+      </w:rPr>
+    </w:lvl>
+    <w:lvl w:ilvl="5" w:tplc="041B0005" w:tentative="1">
+      <w:start w:val="1"/>
+      <w:numFmt w:val="bullet"/>
+      <w:lvlText w:val=""/>
+      <w:lvlJc w:val="left"/>
+      <w:pPr>
+        <w:ind w:left="4320" w:hanging="360"/>
+      </w:pPr>
+      <w:rPr>
+        <w:rFonts w:ascii="Wingdings" w:hAnsi="Wingdings" w:hint="default"/>
+      </w:rPr>
+    </w:lvl>
+    <w:lvl w:ilvl="6" w:tplc="041B0001" w:tentative="1">
+      <w:start w:val="1"/>
+      <w:numFmt w:val="bullet"/>
+      <w:lvlText w:val=""/>
+      <w:lvlJc w:val="left"/>
+      <w:pPr>
+        <w:ind w:left="5040" w:hanging="360"/>
+      </w:pPr>
+      <w:rPr>
+        <w:rFonts w:ascii="Symbol" w:hAnsi="Symbol" w:hint="default"/>
+      </w:rPr>
+    </w:lvl>
+    <w:lvl w:ilvl="7" w:tplc="041B0003" w:tentative="1">
+      <w:start w:val="1"/>
+      <w:numFmt w:val="bullet"/>
+      <w:lvlText w:val="o"/>
+      <w:lvlJc w:val="left"/>
+      <w:pPr>
+        <w:ind w:left="5760" w:hanging="360"/>
+      </w:pPr>
+      <w:rPr>
+        <w:rFonts w:ascii="Courier New" w:hAnsi="Courier New" w:cs="Courier New" w:hint="default"/>
+      </w:rPr>
+    </w:lvl>
+    <w:lvl w:ilvl="8" w:tplc="041B0005" w:tentative="1">
+      <w:start w:val="1"/>
+      <w:numFmt w:val="bullet"/>
+      <w:lvlText w:val=""/>
+      <w:lvlJc w:val="left"/>
+      <w:pPr>
+        <w:ind w:left="6480" w:hanging="360"/>
+      </w:pPr>
+      <w:rPr>
+        <w:rFonts w:ascii="Wingdings" w:hAnsi="Wingdings" w:hint="default"/>
+      </w:rPr>
+    </w:lvl>
+  </w:abstractNum>
+  <w:abstractNum w:abstractNumId="2" w15:restartNumberingAfterBreak="0">
+    <w:nsid w:val="27907360"/>
+    <w:multiLevelType w:val="hybridMultilevel"/>
+    <w:tmpl w:val="F9CEE3CA"/>
+    <w:lvl w:ilvl="0" w:tplc="041B0001">
+      <w:start w:val="1"/>
+      <w:numFmt w:val="bullet"/>
+      <w:lvlText w:val=""/>
+      <w:lvlJc w:val="left"/>
+      <w:pPr>
+        <w:ind w:left="720" w:hanging="360"/>
+      </w:pPr>
+      <w:rPr>
+        <w:rFonts w:ascii="Symbol" w:hAnsi="Symbol" w:hint="default"/>
+      </w:rPr>
+    </w:lvl>
+    <w:lvl w:ilvl="1" w:tplc="041B0003" w:tentative="1">
+      <w:start w:val="1"/>
+      <w:numFmt w:val="bullet"/>
+      <w:lvlText w:val="o"/>
+      <w:lvlJc w:val="left"/>
+      <w:pPr>
+        <w:ind w:left="1440" w:hanging="360"/>
+      </w:pPr>
+      <w:rPr>
+        <w:rFonts w:ascii="Courier New" w:hAnsi="Courier New" w:cs="Courier New" w:hint="default"/>
+      </w:rPr>
+    </w:lvl>
+    <w:lvl w:ilvl="2" w:tplc="041B0005" w:tentative="1">
+      <w:start w:val="1"/>
+      <w:numFmt w:val="bullet"/>
+      <w:lvlText w:val=""/>
+      <w:lvlJc w:val="left"/>
+      <w:pPr>
+        <w:ind w:left="2160" w:hanging="360"/>
+      </w:pPr>
+      <w:rPr>
+        <w:rFonts w:ascii="Wingdings" w:hAnsi="Wingdings" w:hint="default"/>
+      </w:rPr>
+    </w:lvl>
+    <w:lvl w:ilvl="3" w:tplc="041B0001" w:tentative="1">
+      <w:start w:val="1"/>
+      <w:numFmt w:val="bullet"/>
+      <w:lvlText w:val=""/>
+      <w:lvlJc w:val="left"/>
+      <w:pPr>
+        <w:ind w:left="2880" w:hanging="360"/>
+      </w:pPr>
+      <w:rPr>
+        <w:rFonts w:ascii="Symbol" w:hAnsi="Symbol" w:hint="default"/>
+      </w:rPr>
+    </w:lvl>
+    <w:lvl w:ilvl="4" w:tplc="041B0003" w:tentative="1">
+      <w:start w:val="1"/>
+      <w:numFmt w:val="bullet"/>
+      <w:lvlText w:val="o"/>
+      <w:lvlJc w:val="left"/>
+      <w:pPr>
+        <w:ind w:left="3600" w:hanging="360"/>
+      </w:pPr>
+      <w:rPr>
+        <w:rFonts w:ascii="Courier New" w:hAnsi="Courier New" w:cs="Courier New" w:hint="default"/>
+      </w:rPr>
+    </w:lvl>
+    <w:lvl w:ilvl="5" w:tplc="041B0005" w:tentative="1">
+      <w:start w:val="1"/>
+      <w:numFmt w:val="bullet"/>
+      <w:lvlText w:val=""/>
+      <w:lvlJc w:val="left"/>
+      <w:pPr>
+        <w:ind w:left="4320" w:hanging="360"/>
+      </w:pPr>
+      <w:rPr>
+        <w:rFonts w:ascii="Wingdings" w:hAnsi="Wingdings" w:hint="default"/>
+      </w:rPr>
+    </w:lvl>
+    <w:lvl w:ilvl="6" w:tplc="041B0001" w:tentative="1">
+      <w:start w:val="1"/>
+      <w:numFmt w:val="bullet"/>
+      <w:lvlText w:val=""/>
+      <w:lvlJc w:val="left"/>
+      <w:pPr>
+        <w:ind w:left="5040" w:hanging="360"/>
+      </w:pPr>
+      <w:rPr>
+        <w:rFonts w:ascii="Symbol" w:hAnsi="Symbol" w:hint="default"/>
+      </w:rPr>
+    </w:lvl>
+    <w:lvl w:ilvl="7" w:tplc="041B0003" w:tentative="1">
+      <w:start w:val="1"/>
+      <w:numFmt w:val="bullet"/>
+      <w:lvlText w:val="o"/>
+      <w:lvlJc w:val="left"/>
+      <w:pPr>
+        <w:ind w:left="5760" w:hanging="360"/>
+      </w:pPr>
+      <w:rPr>
+        <w:rFonts w:ascii="Courier New" w:hAnsi="Courier New" w:cs="Courier New" w:hint="default"/>
+      </w:rPr>
+    </w:lvl>
+    <w:lvl w:ilvl="8" w:tplc="041B0005" w:tentative="1">
+      <w:start w:val="1"/>
+      <w:numFmt w:val="bullet"/>
+      <w:lvlText w:val=""/>
+      <w:lvlJc w:val="left"/>
+      <w:pPr>
+        <w:ind w:left="6480" w:hanging="360"/>
+      </w:pPr>
+      <w:rPr>
+        <w:rFonts w:ascii="Wingdings" w:hAnsi="Wingdings" w:hint="default"/>
+      </w:rPr>
+    </w:lvl>
+  </w:abstractNum>
+  <w:abstractNum w:abstractNumId="3" w15:restartNumberingAfterBreak="0">
+    <w:nsid w:val="2B1A391F"/>
+    <w:multiLevelType w:val="hybridMultilevel"/>
+    <w:tmpl w:val="177AFBE8"/>
+    <w:lvl w:ilvl="0" w:tplc="041B0001">
+      <w:start w:val="1"/>
+      <w:numFmt w:val="bullet"/>
+      <w:lvlText w:val=""/>
+      <w:lvlJc w:val="left"/>
+      <w:pPr>
+        <w:ind w:left="720" w:hanging="360"/>
+      </w:pPr>
+      <w:rPr>
+        <w:rFonts w:ascii="Symbol" w:hAnsi="Symbol" w:hint="default"/>
+      </w:rPr>
+    </w:lvl>
+    <w:lvl w:ilvl="1" w:tplc="041B0003" w:tentative="1">
+      <w:start w:val="1"/>
+      <w:numFmt w:val="bullet"/>
+      <w:lvlText w:val="o"/>
+      <w:lvlJc w:val="left"/>
+      <w:pPr>
+        <w:ind w:left="1440" w:hanging="360"/>
+      </w:pPr>
+      <w:rPr>
+        <w:rFonts w:ascii="Courier New" w:hAnsi="Courier New" w:cs="Courier New" w:hint="default"/>
+      </w:rPr>
+    </w:lvl>
+    <w:lvl w:ilvl="2" w:tplc="041B0005" w:tentative="1">
+      <w:start w:val="1"/>
+      <w:numFmt w:val="bullet"/>
+      <w:lvlText w:val=""/>
+      <w:lvlJc w:val="left"/>
+      <w:pPr>
+        <w:ind w:left="2160" w:hanging="360"/>
+      </w:pPr>
+      <w:rPr>
+        <w:rFonts w:ascii="Wingdings" w:hAnsi="Wingdings" w:hint="default"/>
+      </w:rPr>
+    </w:lvl>
+    <w:lvl w:ilvl="3" w:tplc="041B0001" w:tentative="1">
+      <w:start w:val="1"/>
+      <w:numFmt w:val="bullet"/>
+      <w:lvlText w:val=""/>
+      <w:lvlJc w:val="left"/>
+      <w:pPr>
+        <w:ind w:left="2880" w:hanging="360"/>
+      </w:pPr>
+      <w:rPr>
+        <w:rFonts w:ascii="Symbol" w:hAnsi="Symbol" w:hint="default"/>
+      </w:rPr>
+    </w:lvl>
+    <w:lvl w:ilvl="4" w:tplc="041B0003" w:tentative="1">
+      <w:start w:val="1"/>
+      <w:numFmt w:val="bullet"/>
+      <w:lvlText w:val="o"/>
+      <w:lvlJc w:val="left"/>
+      <w:pPr>
+        <w:ind w:left="3600" w:hanging="360"/>
+      </w:pPr>
+      <w:rPr>
+        <w:rFonts w:ascii="Courier New" w:hAnsi="Courier New" w:cs="Courier New" w:hint="default"/>
+      </w:rPr>
+    </w:lvl>
+    <w:lvl w:ilvl="5" w:tplc="041B0005" w:tentative="1">
+      <w:start w:val="1"/>
+      <w:numFmt w:val="bullet"/>
+      <w:lvlText w:val=""/>
+      <w:lvlJc w:val="left"/>
+      <w:pPr>
+        <w:ind w:left="4320" w:hanging="360"/>
+      </w:pPr>
+      <w:rPr>
+        <w:rFonts w:ascii="Wingdings" w:hAnsi="Wingdings" w:hint="default"/>
+      </w:rPr>
+    </w:lvl>
+    <w:lvl w:ilvl="6" w:tplc="041B0001" w:tentative="1">
+      <w:start w:val="1"/>
+      <w:numFmt w:val="bullet"/>
+      <w:lvlText w:val=""/>
+      <w:lvlJc w:val="left"/>
+      <w:pPr>
+        <w:ind w:left="5040" w:hanging="360"/>
+      </w:pPr>
+      <w:rPr>
+        <w:rFonts w:ascii="Symbol" w:hAnsi="Symbol" w:hint="default"/>
+      </w:rPr>
+    </w:lvl>
+    <w:lvl w:ilvl="7" w:tplc="041B0003" w:tentative="1">
+      <w:start w:val="1"/>
+      <w:numFmt w:val="bullet"/>
+      <w:lvlText w:val="o"/>
+      <w:lvlJc w:val="left"/>
+      <w:pPr>
+        <w:ind w:left="5760" w:hanging="360"/>
+      </w:pPr>
+      <w:rPr>
+        <w:rFonts w:ascii="Courier New" w:hAnsi="Courier New" w:cs="Courier New" w:hint="default"/>
+      </w:rPr>
+    </w:lvl>
+    <w:lvl w:ilvl="8" w:tplc="041B0005" w:tentative="1">
+      <w:start w:val="1"/>
+      <w:numFmt w:val="bullet"/>
+      <w:lvlText w:val=""/>
+      <w:lvlJc w:val="left"/>
+      <w:pPr>
+        <w:ind w:left="6480" w:hanging="360"/>
+      </w:pPr>
+      <w:rPr>
+        <w:rFonts w:ascii="Wingdings" w:hAnsi="Wingdings" w:hint="default"/>
+      </w:rPr>
+    </w:lvl>
+  </w:abstractNum>
+  <w:abstractNum w:abstractNumId="4" w15:restartNumberingAfterBreak="0">
+    <w:nsid w:val="382642F8"/>
+    <w:multiLevelType w:val="hybridMultilevel"/>
+    <w:tmpl w:val="EE6C2964"/>
+    <w:lvl w:ilvl="0" w:tplc="041B0001">
+      <w:start w:val="1"/>
+      <w:numFmt w:val="bullet"/>
+      <w:lvlText w:val=""/>
+      <w:lvlJc w:val="left"/>
+      <w:pPr>
+        <w:ind w:left="720" w:hanging="360"/>
+      </w:pPr>
+      <w:rPr>
+        <w:rFonts w:ascii="Symbol" w:hAnsi="Symbol" w:hint="default"/>
+      </w:rPr>
+    </w:lvl>
+    <w:lvl w:ilvl="1" w:tplc="041B0003" w:tentative="1">
+      <w:start w:val="1"/>
+      <w:numFmt w:val="bullet"/>
+      <w:lvlText w:val="o"/>
+      <w:lvlJc w:val="left"/>
+      <w:pPr>
+        <w:ind w:left="1440" w:hanging="360"/>
+      </w:pPr>
+      <w:rPr>
+        <w:rFonts w:ascii="Courier New" w:hAnsi="Courier New" w:cs="Courier New" w:hint="default"/>
+      </w:rPr>
+    </w:lvl>
+    <w:lvl w:ilvl="2" w:tplc="041B0005" w:tentative="1">
+      <w:start w:val="1"/>
+      <w:numFmt w:val="bullet"/>
+      <w:lvlText w:val=""/>
+      <w:lvlJc w:val="left"/>
+      <w:pPr>
+        <w:ind w:left="2160" w:hanging="360"/>
+      </w:pPr>
+      <w:rPr>
+        <w:rFonts w:ascii="Wingdings" w:hAnsi="Wingdings" w:hint="default"/>
+      </w:rPr>
+    </w:lvl>
+    <w:lvl w:ilvl="3" w:tplc="041B0001" w:tentative="1">
+      <w:start w:val="1"/>
+      <w:numFmt w:val="bullet"/>
+      <w:lvlText w:val=""/>
+      <w:lvlJc w:val="left"/>
+      <w:pPr>
+        <w:ind w:left="2880" w:hanging="360"/>
+      </w:pPr>
+      <w:rPr>
+        <w:rFonts w:ascii="Symbol" w:hAnsi="Symbol" w:hint="default"/>
+      </w:rPr>
+    </w:lvl>
+    <w:lvl w:ilvl="4" w:tplc="041B0003" w:tentative="1">
+      <w:start w:val="1"/>
+      <w:numFmt w:val="bullet"/>
+      <w:lvlText w:val="o"/>
+      <w:lvlJc w:val="left"/>
+      <w:pPr>
+        <w:ind w:left="3600" w:hanging="360"/>
+      </w:pPr>
+      <w:rPr>
+        <w:rFonts w:ascii="Courier New" w:hAnsi="Courier New" w:cs="Courier New" w:hint="default"/>
+      </w:rPr>
+    </w:lvl>
+    <w:lvl w:ilvl="5" w:tplc="041B0005" w:tentative="1">
+      <w:start w:val="1"/>
+      <w:numFmt w:val="bullet"/>
+      <w:lvlText w:val=""/>
+      <w:lvlJc w:val="left"/>
+      <w:pPr>
+        <w:ind w:left="4320" w:hanging="360"/>
+      </w:pPr>
+      <w:rPr>
+        <w:rFonts w:ascii="Wingdings" w:hAnsi="Wingdings" w:hint="default"/>
+      </w:rPr>
+    </w:lvl>
+    <w:lvl w:ilvl="6" w:tplc="041B0001" w:tentative="1">
+      <w:start w:val="1"/>
+      <w:numFmt w:val="bullet"/>
+      <w:lvlText w:val=""/>
+      <w:lvlJc w:val="left"/>
+      <w:pPr>
+        <w:ind w:left="5040" w:hanging="360"/>
+      </w:pPr>
+      <w:rPr>
+        <w:rFonts w:ascii="Symbol" w:hAnsi="Symbol" w:hint="default"/>
+      </w:rPr>
+    </w:lvl>
+    <w:lvl w:ilvl="7" w:tplc="041B0003" w:tentative="1">
+      <w:start w:val="1"/>
+      <w:numFmt w:val="bullet"/>
+      <w:lvlText w:val="o"/>
+      <w:lvlJc w:val="left"/>
+      <w:pPr>
+        <w:ind w:left="5760" w:hanging="360"/>
+      </w:pPr>
+      <w:rPr>
+        <w:rFonts w:ascii="Courier New" w:hAnsi="Courier New" w:cs="Courier New" w:hint="default"/>
+      </w:rPr>
+    </w:lvl>
+    <w:lvl w:ilvl="8" w:tplc="041B0005" w:tentative="1">
+      <w:start w:val="1"/>
+      <w:numFmt w:val="bullet"/>
+      <w:lvlText w:val=""/>
+      <w:lvlJc w:val="left"/>
+      <w:pPr>
+        <w:ind w:left="6480" w:hanging="360"/>
+      </w:pPr>
+      <w:rPr>
+        <w:rFonts w:ascii="Wingdings" w:hAnsi="Wingdings" w:hint="default"/>
+      </w:rPr>
+    </w:lvl>
+  </w:abstractNum>
+  <w:abstractNum w:abstractNumId="5" w15:restartNumberingAfterBreak="0">
+    <w:nsid w:val="5A1F1839"/>
+    <w:multiLevelType w:val="hybridMultilevel"/>
+    <w:tmpl w:val="FB104966"/>
+    <w:lvl w:ilvl="0" w:tplc="041B0001">
+      <w:start w:val="1"/>
+      <w:numFmt w:val="bullet"/>
+      <w:lvlText w:val=""/>
+      <w:lvlJc w:val="left"/>
+      <w:pPr>
+        <w:ind w:left="720" w:hanging="360"/>
+      </w:pPr>
+      <w:rPr>
+        <w:rFonts w:ascii="Symbol" w:hAnsi="Symbol" w:hint="default"/>
+      </w:rPr>
+    </w:lvl>
+    <w:lvl w:ilvl="1" w:tplc="041B0003" w:tentative="1">
+      <w:start w:val="1"/>
+      <w:numFmt w:val="bullet"/>
+      <w:lvlText w:val="o"/>
+      <w:lvlJc w:val="left"/>
+      <w:pPr>
+        <w:ind w:left="1440" w:hanging="360"/>
+      </w:pPr>
+      <w:rPr>
+        <w:rFonts w:ascii="Courier New" w:hAnsi="Courier New" w:cs="Courier New" w:hint="default"/>
+      </w:rPr>
+    </w:lvl>
+    <w:lvl w:ilvl="2" w:tplc="041B0005" w:tentative="1">
+      <w:start w:val="1"/>
+      <w:numFmt w:val="bullet"/>
+      <w:lvlText w:val=""/>
+      <w:lvlJc w:val="left"/>
+      <w:pPr>
+        <w:ind w:left="2160" w:hanging="360"/>
+      </w:pPr>
+      <w:rPr>
+        <w:rFonts w:ascii="Wingdings" w:hAnsi="Wingdings" w:hint="default"/>
+      </w:rPr>
+    </w:lvl>
+    <w:lvl w:ilvl="3" w:tplc="041B0001" w:tentative="1">
+      <w:start w:val="1"/>
+      <w:numFmt w:val="bullet"/>
+      <w:lvlText w:val=""/>
+      <w:lvlJc w:val="left"/>
+      <w:pPr>
+        <w:ind w:left="2880" w:hanging="360"/>
+      </w:pPr>
+      <w:rPr>
+        <w:rFonts w:ascii="Symbol" w:hAnsi="Symbol" w:hint="default"/>
+      </w:rPr>
+    </w:lvl>
+    <w:lvl w:ilvl="4" w:tplc="041B0003" w:tentative="1">
+      <w:start w:val="1"/>
+      <w:numFmt w:val="bullet"/>
+      <w:lvlText w:val="o"/>
+      <w:lvlJc w:val="left"/>
+      <w:pPr>
+        <w:ind w:left="3600" w:hanging="360"/>
+      </w:pPr>
+      <w:rPr>
+        <w:rFonts w:ascii="Courier New" w:hAnsi="Courier New" w:cs="Courier New" w:hint="default"/>
+      </w:rPr>
+    </w:lvl>
+    <w:lvl w:ilvl="5" w:tplc="041B0005" w:tentative="1">
+      <w:start w:val="1"/>
+      <w:numFmt w:val="bullet"/>
+      <w:lvlText w:val=""/>
+      <w:lvlJc w:val="left"/>
+      <w:pPr>
+        <w:ind w:left="4320" w:hanging="360"/>
+      </w:pPr>
+      <w:rPr>
+        <w:rFonts w:ascii="Wingdings" w:hAnsi="Wingdings" w:hint="default"/>
+      </w:rPr>
+    </w:lvl>
+    <w:lvl w:ilvl="6" w:tplc="041B0001" w:tentative="1">
+      <w:start w:val="1"/>
+      <w:numFmt w:val="bullet"/>
+      <w:lvlText w:val=""/>
+      <w:lvlJc w:val="left"/>
+      <w:pPr>
+        <w:ind w:left="5040" w:hanging="360"/>
+      </w:pPr>
+      <w:rPr>
+        <w:rFonts w:ascii="Symbol" w:hAnsi="Symbol" w:hint="default"/>
+      </w:rPr>
+    </w:lvl>
+    <w:lvl w:ilvl="7" w:tplc="041B0003" w:tentative="1">
+      <w:start w:val="1"/>
+      <w:numFmt w:val="bullet"/>
+      <w:lvlText w:val="o"/>
+      <w:lvlJc w:val="left"/>
+      <w:pPr>
+        <w:ind w:left="5760" w:hanging="360"/>
+      </w:pPr>
+      <w:rPr>
+        <w:rFonts w:ascii="Courier New" w:hAnsi="Courier New" w:cs="Courier New" w:hint="default"/>
+      </w:rPr>
+    </w:lvl>
+    <w:lvl w:ilvl="8" w:tplc="041B0005" w:tentative="1">
+      <w:start w:val="1"/>
+      <w:numFmt w:val="bullet"/>
+      <w:lvlText w:val=""/>
+      <w:lvlJc w:val="left"/>
+      <w:pPr>
+        <w:ind w:left="6480" w:hanging="360"/>
+      </w:pPr>
+      <w:rPr>
+        <w:rFonts w:ascii="Wingdings" w:hAnsi="Wingdings" w:hint="default"/>
+      </w:rPr>
+    </w:lvl>
+  </w:abstractNum>
   <w:num w:numId="1">
     <w:abstractNumId w:val="0"/>
+  </w:num>
+  <w:num w:numId="2">
+    <w:abstractNumId w:val="2"/>
+  </w:num>
+  <w:num w:numId="3">
+    <w:abstractNumId w:val="5"/>
+  </w:num>
+  <w:num w:numId="4">
+    <w:abstractNumId w:val="3"/>
+  </w:num>
+  <w:num w:numId="5">
+    <w:abstractNumId w:val="4"/>
+  </w:num>
+  <w:num w:numId="6">
+    <w:abstractNumId w:val="1"/>
   </w:num>
 </w:numbering>
 </file>
@@ -857,6 +2951,49 @@
     <w:name w:val="Normal"/>
     <w:qFormat/>
   </w:style>
+  <w:style w:type="paragraph" w:styleId="Nadpis1">
+    <w:name w:val="heading 1"/>
+    <w:basedOn w:val="Normlny"/>
+    <w:next w:val="Normlny"/>
+    <w:link w:val="Nadpis1Char"/>
+    <w:uiPriority w:val="9"/>
+    <w:qFormat/>
+    <w:rsid w:val="004C0AC2"/>
+    <w:pPr>
+      <w:keepNext/>
+      <w:keepLines/>
+      <w:spacing w:before="240" w:after="0"/>
+      <w:outlineLvl w:val="0"/>
+    </w:pPr>
+    <w:rPr>
+      <w:rFonts w:asciiTheme="majorHAnsi" w:eastAsiaTheme="majorEastAsia" w:hAnsiTheme="majorHAnsi" w:cstheme="majorBidi"/>
+      <w:color w:val="2F5496" w:themeColor="accent1" w:themeShade="BF"/>
+      <w:sz w:val="32"/>
+      <w:szCs w:val="32"/>
+    </w:rPr>
+  </w:style>
+  <w:style w:type="paragraph" w:styleId="Nadpis2">
+    <w:name w:val="heading 2"/>
+    <w:basedOn w:val="Normlny"/>
+    <w:next w:val="Normlny"/>
+    <w:link w:val="Nadpis2Char"/>
+    <w:uiPriority w:val="9"/>
+    <w:unhideWhenUsed/>
+    <w:qFormat/>
+    <w:rsid w:val="004C0AC2"/>
+    <w:pPr>
+      <w:keepNext/>
+      <w:keepLines/>
+      <w:spacing w:before="40" w:after="0"/>
+      <w:outlineLvl w:val="1"/>
+    </w:pPr>
+    <w:rPr>
+      <w:rFonts w:asciiTheme="majorHAnsi" w:eastAsiaTheme="majorEastAsia" w:hAnsiTheme="majorHAnsi" w:cstheme="majorBidi"/>
+      <w:color w:val="2F5496" w:themeColor="accent1" w:themeShade="BF"/>
+      <w:sz w:val="26"/>
+      <w:szCs w:val="26"/>
+    </w:rPr>
+  </w:style>
   <w:style w:type="character" w:default="1" w:styleId="Predvolenpsmoodseku">
     <w:name w:val="Default Paragraph Font"/>
     <w:uiPriority w:val="1"/>
@@ -894,6 +3031,32 @@
       <w:ind w:left="720"/>
       <w:contextualSpacing/>
     </w:pPr>
+  </w:style>
+  <w:style w:type="character" w:customStyle="1" w:styleId="Nadpis1Char">
+    <w:name w:val="Nadpis 1 Char"/>
+    <w:basedOn w:val="Predvolenpsmoodseku"/>
+    <w:link w:val="Nadpis1"/>
+    <w:uiPriority w:val="9"/>
+    <w:rsid w:val="004C0AC2"/>
+    <w:rPr>
+      <w:rFonts w:asciiTheme="majorHAnsi" w:eastAsiaTheme="majorEastAsia" w:hAnsiTheme="majorHAnsi" w:cstheme="majorBidi"/>
+      <w:color w:val="2F5496" w:themeColor="accent1" w:themeShade="BF"/>
+      <w:sz w:val="32"/>
+      <w:szCs w:val="32"/>
+    </w:rPr>
+  </w:style>
+  <w:style w:type="character" w:customStyle="1" w:styleId="Nadpis2Char">
+    <w:name w:val="Nadpis 2 Char"/>
+    <w:basedOn w:val="Predvolenpsmoodseku"/>
+    <w:link w:val="Nadpis2"/>
+    <w:uiPriority w:val="9"/>
+    <w:rsid w:val="004C0AC2"/>
+    <w:rPr>
+      <w:rFonts w:asciiTheme="majorHAnsi" w:eastAsiaTheme="majorEastAsia" w:hAnsiTheme="majorHAnsi" w:cstheme="majorBidi"/>
+      <w:color w:val="2F5496" w:themeColor="accent1" w:themeShade="BF"/>
+      <w:sz w:val="26"/>
+      <w:szCs w:val="26"/>
+    </w:rPr>
   </w:style>
 </w:styles>
 </file>

</xml_diff>